<commit_message>
Added repo link to Submission doc
</commit_message>
<xml_diff>
--- a/Task2.1/Submission.docx
+++ b/Task2.1/Submission.docx
@@ -222,6 +222,44 @@
             <w:rStyle w:val="Hyperlink"/>
           </w:rPr>
           <w:t>https://deakin.au.panopto.com/Panopto/Pages/Viewer.aspx?id=5c0e95d5-9f3a-43cd-a8d6-b29e001fe8f4</w:t>
+        </w:r>
+      </w:hyperlink>
+    </w:p>
+    <w:p>
+      <w:pPr>
+        <w:pStyle w:val="Heading1"/>
+      </w:pPr>
+      <w:hyperlink r:id="rId10" w:history="1">
+        <w:r>
+          <w:rPr>
+            <w:rStyle w:val="Hyperlink"/>
+          </w:rPr>
+          <w:t>Guth</w:t>
+        </w:r>
+        <w:r>
+          <w:rPr>
+            <w:rStyle w:val="Hyperlink"/>
+          </w:rPr>
+          <w:t>i</w:t>
+        </w:r>
+        <w:r>
+          <w:rPr>
+            <w:rStyle w:val="Hyperlink"/>
+          </w:rPr>
+          <w:t>b.com</w:t>
+        </w:r>
+      </w:hyperlink>
+      <w:r>
+        <w:t xml:space="preserve"> </w:t>
+      </w:r>
+    </w:p>
+    <w:p>
+      <w:hyperlink r:id="rId11" w:history="1">
+        <w:r>
+          <w:rPr>
+            <w:rStyle w:val="Hyperlink"/>
+          </w:rPr>
+          <w:t>https://github.com/The-Herald-Sun/SIT210/</w:t>
         </w:r>
       </w:hyperlink>
     </w:p>
@@ -1176,6 +1214,18 @@
       <w:shd w:val="clear" w:color="auto" w:fill="E1DFDD"/>
     </w:rPr>
   </w:style>
+  <w:style w:type="character" w:styleId="FollowedHyperlink">
+    <w:name w:val="FollowedHyperlink"/>
+    <w:basedOn w:val="DefaultParagraphFont"/>
+    <w:uiPriority w:val="99"/>
+    <w:semiHidden/>
+    <w:unhideWhenUsed/>
+    <w:rsid w:val="004836AE"/>
+    <w:rPr>
+      <w:color w:val="96607D" w:themeColor="followedHyperlink"/>
+      <w:u w:val="single"/>
+    </w:rPr>
+  </w:style>
 </w:styles>
 </file>
 

</xml_diff>